<commit_message>
Make copy right stay at the bottom
</commit_message>
<xml_diff>
--- a/src/asset/files/Evergreen.docx
+++ b/src/asset/files/Evergreen.docx
@@ -100,7 +100,7 @@
           <w:sz w:val="24"/>
           <w:lang w:bidi="en-US"/>
         </w:rPr>
-        <w:t>Web Developer</w:t>
+        <w:t>Software</w:t>
       </w:r>
       <w:r>
         <w:rPr>
@@ -111,7 +111,7 @@
           <w:sz w:val="24"/>
           <w:lang w:bidi="en-US"/>
         </w:rPr>
-        <w:t xml:space="preserve"> ||</w:t>
+        <w:t xml:space="preserve"> Developer</w:t>
       </w:r>
       <w:r>
         <w:rPr>
@@ -122,7 +122,53 @@
           <w:sz w:val="24"/>
           <w:lang w:bidi="en-US"/>
         </w:rPr>
-        <w:t xml:space="preserve"> Working with React, NodeJS, Express, MongoDB,</w:t>
+        <w:t xml:space="preserve"> ||</w:t>
+      </w:r>
+      <w:r>
+        <w:rPr>
+          <w:rFonts w:eastAsia="Times New Roman" w:cs="Times New Roman"/>
+          <w:b/>
+          <w:iCs/>
+          <w:color w:val="595959"/>
+          <w:sz w:val="24"/>
+          <w:lang w:bidi="en-US"/>
+        </w:rPr>
+        <w:t xml:space="preserve"> React, </w:t>
+      </w:r>
+      <w:proofErr w:type="spellStart"/>
+      <w:r>
+        <w:rPr>
+          <w:rFonts w:eastAsia="Times New Roman" w:cs="Times New Roman"/>
+          <w:b/>
+          <w:iCs/>
+          <w:color w:val="595959"/>
+          <w:sz w:val="24"/>
+          <w:lang w:bidi="en-US"/>
+        </w:rPr>
+        <w:t>NodeJS</w:t>
+      </w:r>
+      <w:proofErr w:type="spellEnd"/>
+      <w:r>
+        <w:rPr>
+          <w:rFonts w:eastAsia="Times New Roman" w:cs="Times New Roman"/>
+          <w:b/>
+          <w:iCs/>
+          <w:color w:val="595959"/>
+          <w:sz w:val="24"/>
+          <w:lang w:bidi="en-US"/>
+        </w:rPr>
+        <w:t>, Express, MongoDB,</w:t>
+      </w:r>
+      <w:r>
+        <w:rPr>
+          <w:rFonts w:eastAsia="Times New Roman" w:cs="Times New Roman"/>
+          <w:b/>
+          <w:iCs/>
+          <w:color w:val="595959"/>
+          <w:sz w:val="24"/>
+          <w:lang w:bidi="en-US"/>
+        </w:rPr>
+        <w:t xml:space="preserve"> MySQL,</w:t>
       </w:r>
       <w:r>
         <w:rPr>
@@ -377,20 +423,7 @@
           <w:szCs w:val="26"/>
           <w:lang w:bidi="en-US"/>
         </w:rPr>
-        <w:t xml:space="preserve">                 </w:t>
-      </w:r>
-      <w:r>
-        <w:rPr>
-          <w:rFonts w:asciiTheme="minorHAnsi" w:eastAsia="Times New Roman" w:hAnsiTheme="minorHAnsi" w:cs="Times New Roman"/>
-          <w:b/>
-          <w:bCs/>
-          <w:i w:val="0"/>
-          <w:color w:val="1F497D"/>
-          <w:sz w:val="26"/>
-          <w:szCs w:val="26"/>
-          <w:lang w:bidi="en-US"/>
-        </w:rPr>
-        <w:t xml:space="preserve"> </w:t>
+        <w:t xml:space="preserve">   </w:t>
       </w:r>
       <w:r>
         <w:rPr>
@@ -494,7 +527,7 @@
           <w:szCs w:val="24"/>
           <w:lang w:bidi="en-US"/>
         </w:rPr>
-        <w:t>I am web developer, o</w:t>
+        <w:t>I am a software</w:t>
       </w:r>
       <w:r>
         <w:rPr>
@@ -504,6 +537,16 @@
           <w:szCs w:val="24"/>
           <w:lang w:bidi="en-US"/>
         </w:rPr>
+        <w:t xml:space="preserve"> developer, o</w:t>
+      </w:r>
+      <w:r>
+        <w:rPr>
+          <w:rFonts w:cs="Times New Roman"/>
+          <w:iCs/>
+          <w:sz w:val="24"/>
+          <w:szCs w:val="24"/>
+          <w:lang w:bidi="en-US"/>
+        </w:rPr>
         <w:t>pen source advocate and technical writer</w:t>
       </w:r>
       <w:r>
@@ -554,7 +597,17 @@
           <w:szCs w:val="24"/>
           <w:lang w:bidi="en-US"/>
         </w:rPr>
-        <w:t xml:space="preserve"> hands on experience in front-end and back-end web application development, proficient with various web development frameworks and library.</w:t>
+        <w:t xml:space="preserve"> hands-</w:t>
+      </w:r>
+      <w:r>
+        <w:rPr>
+          <w:rFonts w:cs="Times New Roman"/>
+          <w:iCs/>
+          <w:sz w:val="24"/>
+          <w:szCs w:val="24"/>
+          <w:lang w:bidi="en-US"/>
+        </w:rPr>
+        <w:t>on experience in front-end and back-end web application development, proficient with various web development frameworks and library.</w:t>
       </w:r>
       <w:r>
         <w:rPr>
@@ -2665,15 +2718,7 @@
         <w:t>A list</w:t>
       </w:r>
       <w:r>
-        <w:t xml:space="preserve"> of all my projects </w:t>
-      </w:r>
-      <w:proofErr w:type="gramStart"/>
-      <w:r>
-        <w:t>can be found</w:t>
-      </w:r>
-      <w:proofErr w:type="gramEnd"/>
-      <w:r>
-        <w:t xml:space="preserve"> in the portfolio section of my</w:t>
+        <w:t xml:space="preserve"> of all my projects can be found in the portfolio section of my</w:t>
       </w:r>
       <w:r>
         <w:t xml:space="preserve"> personal</w:t>
@@ -2931,7 +2976,7 @@
         <v:path o:extrusionok="f" gradientshapeok="t" o:connecttype="rect"/>
         <o:lock v:ext="edit" aspectratio="t"/>
       </v:shapetype>
-      <v:shape id="_x0000_i1033" type="#_x0000_t75" style="width:10.9pt;height:10.9pt" o:bullet="t">
+      <v:shape id="_x0000_i1028" type="#_x0000_t75" style="width:10.9pt;height:10.9pt" o:bullet="t">
         <v:imagedata r:id="rId1" o:title="mso2CFC"/>
       </v:shape>
     </w:pict>
@@ -5139,6 +5184,7 @@
   <w:style w:type="character" w:default="1" w:styleId="DefaultParagraphFont">
     <w:name w:val="Default Paragraph Font"/>
     <w:uiPriority w:val="1"/>
+    <w:semiHidden/>
     <w:unhideWhenUsed/>
   </w:style>
   <w:style w:type="table" w:default="1" w:styleId="TableNormal">
@@ -5762,7 +5808,7 @@
 </file>
 
 <file path=customXml/itemProps1.xml><?xml version="1.0" encoding="utf-8"?>
-<ds:datastoreItem xmlns:ds="http://schemas.openxmlformats.org/officeDocument/2006/customXml" ds:itemID="{34174FA0-739A-40C0-B01D-6F64264F2B05}">
+<ds:datastoreItem xmlns:ds="http://schemas.openxmlformats.org/officeDocument/2006/customXml" ds:itemID="{C20BF8D9-B59D-4E35-86E7-DB2936688F7C}">
   <ds:schemaRefs>
     <ds:schemaRef ds:uri="http://schemas.openxmlformats.org/officeDocument/2006/bibliography"/>
   </ds:schemaRefs>

</xml_diff>